<commit_message>
Added sequence diagram for activity Page
</commit_message>
<xml_diff>
--- a/Documentation/annexes/PHILIBERT_ConfigPostman.docx
+++ b/Documentation/annexes/PHILIBERT_ConfigPostman.docx
@@ -190,25 +190,15 @@
                               <w:jc w:val="center"/>
                               <w:rPr>
                                 <w:i/>
+                                <w:lang w:val="fr-CH"/>
                               </w:rPr>
                             </w:pPr>
                             <w:r>
                               <w:rPr>
                                 <w:i/>
+                                <w:lang w:val="fr-CH"/>
                               </w:rPr>
-                              <w:t>Philibert</w:t>
-                            </w:r>
-                            <w:r>
-                              <w:rPr>
-                                <w:i/>
-                              </w:rPr>
-                              <w:t xml:space="preserve">, </w:t>
-                            </w:r>
-                            <w:r>
-                              <w:rPr>
-                                <w:i/>
-                              </w:rPr>
-                              <w:t>Alexandre</w:t>
+                              <w:t>Philibert, Alexandre</w:t>
                             </w:r>
                           </w:p>
                           <w:p>
@@ -216,11 +206,13 @@
                               <w:jc w:val="center"/>
                               <w:rPr>
                                 <w:i/>
+                                <w:lang w:val="fr-CH"/>
                               </w:rPr>
                             </w:pPr>
                             <w:r>
                               <w:rPr>
                                 <w:i/>
+                                <w:lang w:val="fr-CH"/>
                               </w:rPr>
                               <w:t>Rue du temple 8</w:t>
                             </w:r>
@@ -282,7 +274,7 @@
                 <v:stroke joinstyle="miter"/>
                 <v:path gradientshapeok="t" o:connecttype="rect"/>
               </v:shapetype>
-              <v:shape id="Zone de texte 10" o:spid="_x0000_s1026" type="#_x0000_t202" style="position:absolute;margin-left:161.45pt;margin-top:124.1pt;width:168.7pt;height:76.1pt;z-index:251658240;visibility:visible;mso-wrap-style:none;mso-width-percent:0;mso-height-percent:0;mso-wrap-distance-left:9pt;mso-wrap-distance-top:0;mso-wrap-distance-right:9pt;mso-wrap-distance-bottom:0;mso-position-horizontal:absolute;mso-position-horizontal-relative:margin;mso-position-vertical:absolute;mso-position-vertical-relative:text;mso-width-percent:0;mso-height-percent:0;mso-width-relative:page;mso-height-relative:page;v-text-anchor:top" o:gfxdata="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" filled="f" stroked="f">
+              <v:shape id="Zone de texte 10" o:spid="_x0000_s1026" type="#_x0000_t202" style="position:absolute;left:0;text-align:left;margin-left:161.45pt;margin-top:124.1pt;width:168.7pt;height:76.1pt;z-index:251658240;visibility:visible;mso-wrap-style:none;mso-width-percent:0;mso-height-percent:0;mso-wrap-distance-left:9pt;mso-wrap-distance-top:0;mso-wrap-distance-right:9pt;mso-wrap-distance-bottom:0;mso-position-horizontal:absolute;mso-position-horizontal-relative:margin;mso-position-vertical:absolute;mso-position-vertical-relative:text;mso-width-percent:0;mso-height-percent:0;mso-width-relative:page;mso-height-relative:page;v-text-anchor:top" o:gfxdata="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" filled="f" stroked="f">
                 <v:textbox>
                   <w:txbxContent>
                     <w:p>
@@ -290,25 +282,15 @@
                         <w:jc w:val="center"/>
                         <w:rPr>
                           <w:i/>
+                          <w:lang w:val="fr-CH"/>
                         </w:rPr>
                       </w:pPr>
                       <w:r>
                         <w:rPr>
                           <w:i/>
+                          <w:lang w:val="fr-CH"/>
                         </w:rPr>
-                        <w:t>Philibert</w:t>
-                      </w:r>
-                      <w:r>
-                        <w:rPr>
-                          <w:i/>
-                        </w:rPr>
-                        <w:t xml:space="preserve">, </w:t>
-                      </w:r>
-                      <w:r>
-                        <w:rPr>
-                          <w:i/>
-                        </w:rPr>
-                        <w:t>Alexandre</w:t>
+                        <w:t>Philibert, Alexandre</w:t>
                       </w:r>
                     </w:p>
                     <w:p>
@@ -316,11 +298,13 @@
                         <w:jc w:val="center"/>
                         <w:rPr>
                           <w:i/>
+                          <w:lang w:val="fr-CH"/>
                         </w:rPr>
                       </w:pPr>
                       <w:r>
                         <w:rPr>
                           <w:i/>
+                          <w:lang w:val="fr-CH"/>
                         </w:rPr>
                         <w:t>Rue du temple 8</w:t>
                       </w:r>
@@ -544,7 +528,7 @@
           </mc:Choice>
           <mc:Fallback>
             <w:pict>
-              <v:shape id="Zone de texte 11" o:spid="_x0000_s1027" type="#_x0000_t202" style="position:absolute;margin-left:170.3pt;margin-top:272.6pt;width:119.25pt;height:1in;z-index:251659264;visibility:visible;mso-wrap-style:square;mso-width-percent:0;mso-height-percent:0;mso-wrap-distance-left:9pt;mso-wrap-distance-top:0;mso-wrap-distance-right:9pt;mso-wrap-distance-bottom:0;mso-position-horizontal:absolute;mso-position-horizontal-relative:text;mso-position-vertical:absolute;mso-position-vertical-relative:text;mso-width-percent:0;mso-height-percent:0;mso-width-relative:page;mso-height-relative:page;v-text-anchor:top" o:gfxdata="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" filled="f" stroked="f">
+              <v:shape id="Zone de texte 11" o:spid="_x0000_s1027" type="#_x0000_t202" style="position:absolute;left:0;text-align:left;margin-left:170.3pt;margin-top:272.6pt;width:119.25pt;height:1in;z-index:251659264;visibility:visible;mso-wrap-style:square;mso-width-percent:0;mso-height-percent:0;mso-wrap-distance-left:9pt;mso-wrap-distance-top:0;mso-wrap-distance-right:9pt;mso-wrap-distance-bottom:0;mso-position-horizontal:absolute;mso-position-horizontal-relative:text;mso-position-vertical:absolute;mso-position-vertical-relative:text;mso-width-percent:0;mso-height-percent:0;mso-width-relative:page;mso-height-relative:page;v-text-anchor:top" o:gfxdata="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" filled="f" stroked="f">
                 <v:textbox>
                   <w:txbxContent>
                     <w:p>
@@ -618,14 +602,14 @@
           <wp:anchor distT="0" distB="0" distL="114300" distR="114300" simplePos="0" relativeHeight="251662336" behindDoc="0" locked="0" layoutInCell="1" allowOverlap="1">
             <wp:simplePos x="0" y="0"/>
             <wp:positionH relativeFrom="margin">
-              <wp:align>center</wp:align>
+              <wp:align>right</wp:align>
             </wp:positionH>
             <wp:positionV relativeFrom="paragraph">
-              <wp:posOffset>457739</wp:posOffset>
+              <wp:posOffset>113030</wp:posOffset>
             </wp:positionV>
-            <wp:extent cx="3433313" cy="2874589"/>
-            <wp:effectExtent l="0" t="0" r="0" b="2540"/>
-            <wp:wrapTopAndBottom/>
+            <wp:extent cx="3199130" cy="2678430"/>
+            <wp:effectExtent l="0" t="0" r="1270" b="7620"/>
+            <wp:wrapSquare wrapText="bothSides"/>
             <wp:docPr id="13" name="Image 13" descr="C:\Users\Alexandre.PHILIBERT\AppData\Local\Microsoft\Windows\INetCache\Content.Word\workspace.png"/>
             <wp:cNvGraphicFramePr>
               <a:graphicFrameLocks xmlns:a="http://schemas.openxmlformats.org/drawingml/2006/main" noChangeAspect="1"/>
@@ -655,7 +639,7 @@
                   <pic:spPr bwMode="auto">
                     <a:xfrm>
                       <a:off x="0" y="0"/>
-                      <a:ext cx="3433313" cy="2874589"/>
+                      <a:ext cx="3199130" cy="2678430"/>
                     </a:xfrm>
                     <a:prstGeom prst="rect">
                       <a:avLst/>
@@ -687,22 +671,57 @@
         <w:rPr>
           <w:lang w:val="fr-CH"/>
         </w:rPr>
-        <w:t xml:space="preserve">r de </w:t>
-      </w:r>
-      <w:proofErr w:type="spellStart"/>
-      <w:r>
-        <w:rPr>
-          <w:lang w:val="fr-CH"/>
-        </w:rPr>
-        <w:t>workspace</w:t>
-      </w:r>
-      <w:proofErr w:type="spellEnd"/>
-      <w:r>
-        <w:rPr>
-          <w:lang w:val="fr-CH"/>
-        </w:rPr>
-        <w:t xml:space="preserve"> dans le menu situé en haut de la fenêtre.</w:t>
-      </w:r>
+        <w:t>r de workspace dans le menu situé en haut de la fenêtre.</w:t>
+      </w:r>
+    </w:p>
+    <w:p>
+      <w:pPr>
+        <w:rPr>
+          <w:lang w:val="fr-CH"/>
+        </w:rPr>
+      </w:pPr>
+    </w:p>
+    <w:p>
+      <w:pPr>
+        <w:rPr>
+          <w:lang w:val="fr-CH"/>
+        </w:rPr>
+      </w:pPr>
+    </w:p>
+    <w:p>
+      <w:pPr>
+        <w:rPr>
+          <w:lang w:val="fr-CH"/>
+        </w:rPr>
+      </w:pPr>
+    </w:p>
+    <w:p>
+      <w:pPr>
+        <w:rPr>
+          <w:lang w:val="fr-CH"/>
+        </w:rPr>
+      </w:pPr>
+    </w:p>
+    <w:p>
+      <w:pPr>
+        <w:rPr>
+          <w:lang w:val="fr-CH"/>
+        </w:rPr>
+      </w:pPr>
+    </w:p>
+    <w:p>
+      <w:pPr>
+        <w:rPr>
+          <w:lang w:val="fr-CH"/>
+        </w:rPr>
+      </w:pPr>
+    </w:p>
+    <w:p>
+      <w:pPr>
+        <w:rPr>
+          <w:lang w:val="fr-CH"/>
+        </w:rPr>
+      </w:pPr>
     </w:p>
     <w:p>
       <w:pPr>
@@ -714,6 +733,19 @@
     <w:p>
       <w:pPr>
         <w:pStyle w:val="Titre1"/>
+        <w:rPr>
+          <w:lang w:val="fr-CH"/>
+        </w:rPr>
+      </w:pPr>
+      <w:r>
+        <w:rPr>
+          <w:lang w:val="fr-CH"/>
+        </w:rPr>
+        <w:t>CRéation d'un nouvel environement</w:t>
+      </w:r>
+    </w:p>
+    <w:p>
+      <w:pPr>
         <w:rPr>
           <w:lang w:val="fr-CH"/>
         </w:rPr>
@@ -727,14 +759,14 @@
           <wp:anchor distT="0" distB="0" distL="114300" distR="114300" simplePos="0" relativeHeight="251661312" behindDoc="0" locked="0" layoutInCell="1" allowOverlap="1">
             <wp:simplePos x="0" y="0"/>
             <wp:positionH relativeFrom="margin">
-              <wp:align>center</wp:align>
+              <wp:align>right</wp:align>
             </wp:positionH>
             <wp:positionV relativeFrom="paragraph">
-              <wp:posOffset>401117</wp:posOffset>
+              <wp:posOffset>76511</wp:posOffset>
             </wp:positionV>
             <wp:extent cx="2553335" cy="2845435"/>
             <wp:effectExtent l="0" t="0" r="0" b="0"/>
-            <wp:wrapTopAndBottom/>
+            <wp:wrapSquare wrapText="bothSides"/>
             <wp:docPr id="14" name="Image 14" descr="C:\Users\Alexandre.PHILIBERT\AppData\Local\Microsoft\Windows\INetCache\Content.Word\new_environment.png"/>
             <wp:cNvGraphicFramePr>
               <a:graphicFrameLocks xmlns:a="http://schemas.openxmlformats.org/drawingml/2006/main" noChangeAspect="1"/>
@@ -790,42 +822,16 @@
         <w:rPr>
           <w:lang w:val="fr-CH"/>
         </w:rPr>
-        <w:t>CRéation d'un nouvel environement</w:t>
-      </w:r>
-    </w:p>
-    <w:p>
-      <w:pPr>
-        <w:rPr>
-          <w:lang w:val="fr-CH"/>
-        </w:rPr>
-      </w:pPr>
-      <w:r>
-        <w:rPr>
-          <w:lang w:val="fr-CH"/>
-        </w:rPr>
-        <w:t>Cliquez sur le bouton "New" puis sur le bouton "</w:t>
-      </w:r>
-      <w:proofErr w:type="spellStart"/>
-      <w:r>
-        <w:rPr>
-          <w:lang w:val="fr-CH"/>
-        </w:rPr>
-        <w:t>Environement</w:t>
-      </w:r>
-      <w:proofErr w:type="spellEnd"/>
-      <w:r>
-        <w:rPr>
-          <w:lang w:val="fr-CH"/>
-        </w:rPr>
-        <w:t>".</w:t>
-      </w:r>
-    </w:p>
-    <w:p>
-      <w:pPr>
-        <w:rPr>
-          <w:lang w:val="fr-CH"/>
-        </w:rPr>
-      </w:pPr>
+        <w:t>Cliquez sur le bouton "New" puis sur le bouton "Environement".</w:t>
+      </w:r>
+    </w:p>
+    <w:p>
+      <w:pPr>
+        <w:rPr>
+          <w:lang w:val="fr-CH"/>
+        </w:rPr>
+      </w:pPr>
+      <w:bookmarkStart w:id="0" w:name="_GoBack"/>
       <w:r>
         <w:rPr>
           <w:lang w:val="fr-CH"/>
@@ -833,34 +839,7 @@
         <w:br w:type="page"/>
       </w:r>
     </w:p>
-    <w:p>
-      <w:pPr>
-        <w:rPr>
-          <w:lang w:val="fr-CH"/>
-        </w:rPr>
-      </w:pPr>
-      <w:r>
-        <w:rPr>
-          <w:lang w:val="fr-CH"/>
-        </w:rPr>
-        <w:lastRenderedPageBreak/>
-        <w:t>Une fenêtre s'ouvre et propose d'entrer des variables d'environnement. Vous pouvez ensuite cliquez sur le bouton "</w:t>
-      </w:r>
-      <w:proofErr w:type="spellStart"/>
-      <w:r>
-        <w:rPr>
-          <w:lang w:val="fr-CH"/>
-        </w:rPr>
-        <w:t>Add</w:t>
-      </w:r>
-      <w:proofErr w:type="spellEnd"/>
-      <w:r>
-        <w:rPr>
-          <w:lang w:val="fr-CH"/>
-        </w:rPr>
-        <w:t>" pour ajouter le nouvel environnement.</w:t>
-      </w:r>
-    </w:p>
+    <w:bookmarkEnd w:id="0"/>
     <w:p>
       <w:pPr>
         <w:rPr>
@@ -872,18 +851,19 @@
           <w:noProof/>
           <w:lang w:val="fr-CH" w:eastAsia="fr-CH"/>
         </w:rPr>
+        <w:lastRenderedPageBreak/>
         <w:drawing>
           <wp:anchor distT="0" distB="0" distL="114300" distR="114300" simplePos="0" relativeHeight="251663360" behindDoc="0" locked="0" layoutInCell="1" allowOverlap="1">
             <wp:simplePos x="0" y="0"/>
             <wp:positionH relativeFrom="margin">
-              <wp:align>center</wp:align>
+              <wp:align>right</wp:align>
             </wp:positionH>
             <wp:positionV relativeFrom="paragraph">
-              <wp:posOffset>169737</wp:posOffset>
+              <wp:posOffset>528</wp:posOffset>
             </wp:positionV>
-            <wp:extent cx="3369458" cy="3286664"/>
+            <wp:extent cx="3369310" cy="3286125"/>
             <wp:effectExtent l="0" t="0" r="2540" b="9525"/>
-            <wp:wrapTopAndBottom/>
+            <wp:wrapSquare wrapText="bothSides"/>
             <wp:docPr id="16" name="Image 16" descr="C:\Users\Alexandre.PHILIBERT\AppData\Local\Microsoft\Windows\INetCache\Content.Word\environment.png"/>
             <wp:cNvGraphicFramePr>
               <a:graphicFrameLocks xmlns:a="http://schemas.openxmlformats.org/drawingml/2006/main" noChangeAspect="1"/>
@@ -913,7 +893,7 @@
                   <pic:spPr bwMode="auto">
                     <a:xfrm>
                       <a:off x="0" y="0"/>
-                      <a:ext cx="3369458" cy="3286664"/>
+                      <a:ext cx="3369310" cy="3286125"/>
                     </a:xfrm>
                     <a:prstGeom prst="rect">
                       <a:avLst/>
@@ -935,6 +915,82 @@
           </wp:anchor>
         </w:drawing>
       </w:r>
+      <w:r>
+        <w:rPr>
+          <w:lang w:val="fr-CH"/>
+        </w:rPr>
+        <w:t>Une fenêtre s'ouvre et propose d'entrer des variables d'environnement. Vous pouvez ensuite cliquez sur le bouton "</w:t>
+      </w:r>
+      <w:proofErr w:type="spellStart"/>
+      <w:r>
+        <w:rPr>
+          <w:lang w:val="fr-CH"/>
+        </w:rPr>
+        <w:t>Add</w:t>
+      </w:r>
+      <w:proofErr w:type="spellEnd"/>
+      <w:r>
+        <w:rPr>
+          <w:lang w:val="fr-CH"/>
+        </w:rPr>
+        <w:t>" pour ajouter le nouvel environnement.</w:t>
+      </w:r>
+    </w:p>
+    <w:p>
+      <w:pPr>
+        <w:rPr>
+          <w:lang w:val="fr-CH"/>
+        </w:rPr>
+      </w:pPr>
+    </w:p>
+    <w:p>
+      <w:pPr>
+        <w:rPr>
+          <w:lang w:val="fr-CH"/>
+        </w:rPr>
+      </w:pPr>
+    </w:p>
+    <w:p>
+      <w:pPr>
+        <w:rPr>
+          <w:lang w:val="fr-CH"/>
+        </w:rPr>
+      </w:pPr>
+    </w:p>
+    <w:p>
+      <w:pPr>
+        <w:rPr>
+          <w:lang w:val="fr-CH"/>
+        </w:rPr>
+      </w:pPr>
+    </w:p>
+    <w:p>
+      <w:pPr>
+        <w:rPr>
+          <w:lang w:val="fr-CH"/>
+        </w:rPr>
+      </w:pPr>
+    </w:p>
+    <w:p>
+      <w:pPr>
+        <w:rPr>
+          <w:lang w:val="fr-CH"/>
+        </w:rPr>
+      </w:pPr>
+    </w:p>
+    <w:p>
+      <w:pPr>
+        <w:rPr>
+          <w:lang w:val="fr-CH"/>
+        </w:rPr>
+      </w:pPr>
+    </w:p>
+    <w:p>
+      <w:pPr>
+        <w:rPr>
+          <w:lang w:val="fr-CH"/>
+        </w:rPr>
+      </w:pPr>
     </w:p>
     <w:p>
       <w:pPr>
@@ -950,12 +1006,342 @@
           <w:lang w:val="fr-CH"/>
         </w:rPr>
       </w:pPr>
-      <w:bookmarkStart w:id="0" w:name="_GoBack"/>
-      <w:bookmarkEnd w:id="0"/>
+      <w:r>
+        <w:rPr>
+          <w:lang w:val="fr-CH"/>
+        </w:rPr>
+        <w:t>Collection runner</w:t>
+      </w:r>
+    </w:p>
+    <w:p>
+      <w:pPr>
+        <w:rPr>
+          <w:lang w:val="fr-CH"/>
+        </w:rPr>
+      </w:pPr>
+      <w:r>
+        <w:rPr>
+          <w:noProof/>
+          <w:lang w:val="fr-CH" w:eastAsia="fr-CH"/>
+        </w:rPr>
+        <w:drawing>
+          <wp:anchor distT="0" distB="0" distL="114300" distR="114300" simplePos="0" relativeHeight="251665408" behindDoc="0" locked="0" layoutInCell="1" allowOverlap="1" wp14:anchorId="2CAB8E44" wp14:editId="4C7D868B">
+            <wp:simplePos x="0" y="0"/>
+            <wp:positionH relativeFrom="margin">
+              <wp:align>right</wp:align>
+            </wp:positionH>
+            <wp:positionV relativeFrom="paragraph">
+              <wp:posOffset>75673</wp:posOffset>
+            </wp:positionV>
+            <wp:extent cx="2130425" cy="3201670"/>
+            <wp:effectExtent l="0" t="0" r="3175" b="0"/>
+            <wp:wrapSquare wrapText="bothSides"/>
+            <wp:docPr id="2" name="Image 2" descr="C:\Users\Alexandre.PHILIBERT\AppData\Local\Microsoft\Windows\INetCache\Content.Word\collection_runner.png"/>
+            <wp:cNvGraphicFramePr>
+              <a:graphicFrameLocks xmlns:a="http://schemas.openxmlformats.org/drawingml/2006/main" noChangeAspect="1"/>
+            </wp:cNvGraphicFramePr>
+            <a:graphic xmlns:a="http://schemas.openxmlformats.org/drawingml/2006/main">
+              <a:graphicData uri="http://schemas.openxmlformats.org/drawingml/2006/picture">
+                <pic:pic xmlns:pic="http://schemas.openxmlformats.org/drawingml/2006/picture">
+                  <pic:nvPicPr>
+                    <pic:cNvPr id="0" name="Picture 3" descr="C:\Users\Alexandre.PHILIBERT\AppData\Local\Microsoft\Windows\INetCache\Content.Word\collection_runner.png"/>
+                    <pic:cNvPicPr>
+                      <a:picLocks noChangeAspect="1" noChangeArrowheads="1"/>
+                    </pic:cNvPicPr>
+                  </pic:nvPicPr>
+                  <pic:blipFill>
+                    <a:blip r:embed="rId12">
+                      <a:extLst>
+                        <a:ext uri="{28A0092B-C50C-407E-A947-70E740481C1C}">
+                          <a14:useLocalDpi xmlns:a14="http://schemas.microsoft.com/office/drawing/2010/main" val="0"/>
+                        </a:ext>
+                      </a:extLst>
+                    </a:blip>
+                    <a:srcRect/>
+                    <a:stretch>
+                      <a:fillRect/>
+                    </a:stretch>
+                  </pic:blipFill>
+                  <pic:spPr bwMode="auto">
+                    <a:xfrm>
+                      <a:off x="0" y="0"/>
+                      <a:ext cx="2130425" cy="3201670"/>
+                    </a:xfrm>
+                    <a:prstGeom prst="rect">
+                      <a:avLst/>
+                    </a:prstGeom>
+                    <a:noFill/>
+                    <a:ln>
+                      <a:noFill/>
+                    </a:ln>
+                  </pic:spPr>
+                </pic:pic>
+              </a:graphicData>
+            </a:graphic>
+          </wp:anchor>
+        </w:drawing>
+      </w:r>
+      <w:r>
+        <w:rPr>
+          <w:lang w:val="fr-CH"/>
+        </w:rPr>
+        <w:t xml:space="preserve">Le collection </w:t>
+      </w:r>
+      <w:proofErr w:type="spellStart"/>
+      <w:r>
+        <w:rPr>
+          <w:lang w:val="fr-CH"/>
+        </w:rPr>
+        <w:t>runner</w:t>
+      </w:r>
+      <w:proofErr w:type="spellEnd"/>
+      <w:r>
+        <w:rPr>
+          <w:lang w:val="fr-CH"/>
+        </w:rPr>
+        <w:t xml:space="preserve"> permet de lancer un ensemble de tests. Pour accéder à cet élément, cliquez sur la flèche située sur le c</w:t>
+      </w:r>
+      <w:r>
+        <w:rPr>
+          <w:lang w:val="fr-CH"/>
+        </w:rPr>
+        <w:t xml:space="preserve">ôté de la collection </w:t>
+      </w:r>
+      <w:r>
+        <w:rPr>
+          <w:lang w:val="fr-CH"/>
+        </w:rPr>
+        <w:t>dont vous voulez exécuter les tests.</w:t>
+      </w:r>
+    </w:p>
+    <w:p>
+      <w:pPr>
+        <w:rPr>
+          <w:lang w:val="fr-CH"/>
+        </w:rPr>
+      </w:pPr>
+      <w:r>
+        <w:rPr>
+          <w:lang w:val="fr-CH"/>
+        </w:rPr>
+        <w:br w:type="page"/>
+      </w:r>
+    </w:p>
+    <w:p>
+      <w:pPr>
+        <w:rPr>
+          <w:lang w:val="fr-CH"/>
+        </w:rPr>
+      </w:pPr>
+      <w:r>
+        <w:rPr>
+          <w:noProof/>
+        </w:rPr>
+        <w:lastRenderedPageBreak/>
+        <w:pict>
+          <v:shapetype id="_x0000_t75" coordsize="21600,21600" o:spt="75" o:preferrelative="t" path="m@4@5l@4@11@9@11@9@5xe" filled="f" stroked="f">
+            <v:stroke joinstyle="miter"/>
+            <v:formulas>
+              <v:f eqn="if lineDrawn pixelLineWidth 0"/>
+              <v:f eqn="sum @0 1 0"/>
+              <v:f eqn="sum 0 0 @1"/>
+              <v:f eqn="prod @2 1 2"/>
+              <v:f eqn="prod @3 21600 pixelWidth"/>
+              <v:f eqn="prod @3 21600 pixelHeight"/>
+              <v:f eqn="sum @0 0 1"/>
+              <v:f eqn="prod @6 1 2"/>
+              <v:f eqn="prod @7 21600 pixelWidth"/>
+              <v:f eqn="sum @8 21600 0"/>
+              <v:f eqn="prod @7 21600 pixelHeight"/>
+              <v:f eqn="sum @10 21600 0"/>
+            </v:formulas>
+            <v:path o:extrusionok="f" gradientshapeok="t" o:connecttype="rect"/>
+            <o:lock v:ext="edit" aspectratio="t"/>
+          </v:shapetype>
+          <v:shape id="_x0000_s1026" type="#_x0000_t75" style="position:absolute;left:0;text-align:left;margin-left:158.3pt;margin-top:0;width:312.45pt;height:239.1pt;z-index:251667456;mso-position-horizontal-relative:text;mso-position-vertical-relative:text;mso-width-relative:page;mso-height-relative:page">
+            <v:imagedata r:id="rId13" o:title="collection_runner_run"/>
+            <w10:wrap type="square"/>
+          </v:shape>
+        </w:pict>
+      </w:r>
+      <w:r>
+        <w:rPr>
+          <w:lang w:val="fr-CH"/>
+        </w:rPr>
+        <w:t>Une fenêtre devrait s</w:t>
+      </w:r>
+      <w:r>
+        <w:rPr>
+          <w:lang w:val="fr-CH"/>
+        </w:rPr>
+        <w:t xml:space="preserve">'ouvrir, elle </w:t>
+      </w:r>
+      <w:r>
+        <w:rPr>
+          <w:lang w:val="fr-CH"/>
+        </w:rPr>
+        <w:t>permet d'effectuer plusieurs actions sur la collection.</w:t>
+      </w:r>
+      <w:r>
+        <w:rPr>
+          <w:lang w:val="fr-CH"/>
+        </w:rPr>
+        <w:t xml:space="preserve"> Cliquez sur le bouton "</w:t>
+      </w:r>
+      <w:proofErr w:type="spellStart"/>
+      <w:r>
+        <w:rPr>
+          <w:lang w:val="fr-CH"/>
+        </w:rPr>
+        <w:t>Run</w:t>
+      </w:r>
+      <w:proofErr w:type="spellEnd"/>
+      <w:r>
+        <w:rPr>
+          <w:lang w:val="fr-CH"/>
+        </w:rPr>
+        <w:t xml:space="preserve">" pour ouvrir le collection </w:t>
+      </w:r>
+      <w:proofErr w:type="spellStart"/>
+      <w:r>
+        <w:rPr>
+          <w:lang w:val="fr-CH"/>
+        </w:rPr>
+        <w:t>runner</w:t>
+      </w:r>
+      <w:proofErr w:type="spellEnd"/>
+      <w:r>
+        <w:rPr>
+          <w:lang w:val="fr-CH"/>
+        </w:rPr>
+        <w:t>.</w:t>
+      </w:r>
+    </w:p>
+    <w:p>
+      <w:pPr>
+        <w:rPr>
+          <w:lang w:val="fr-CH"/>
+        </w:rPr>
+      </w:pPr>
+    </w:p>
+    <w:p>
+      <w:pPr>
+        <w:rPr>
+          <w:lang w:val="fr-CH"/>
+        </w:rPr>
+      </w:pPr>
+    </w:p>
+    <w:p>
+      <w:pPr>
+        <w:rPr>
+          <w:lang w:val="fr-CH"/>
+        </w:rPr>
+      </w:pPr>
+    </w:p>
+    <w:p>
+      <w:pPr>
+        <w:rPr>
+          <w:lang w:val="fr-CH"/>
+        </w:rPr>
+      </w:pPr>
+    </w:p>
+    <w:p>
+      <w:pPr>
+        <w:rPr>
+          <w:lang w:val="fr-CH"/>
+        </w:rPr>
+      </w:pPr>
+    </w:p>
+    <w:p>
+      <w:pPr>
+        <w:rPr>
+          <w:lang w:val="fr-CH"/>
+        </w:rPr>
+      </w:pPr>
+    </w:p>
+    <w:p>
+      <w:pPr>
+        <w:rPr>
+          <w:lang w:val="fr-CH"/>
+        </w:rPr>
+      </w:pPr>
+    </w:p>
+    <w:p>
+      <w:pPr>
+        <w:rPr>
+          <w:lang w:val="fr-CH"/>
+        </w:rPr>
+      </w:pPr>
+    </w:p>
+    <w:p>
+      <w:pPr>
+        <w:rPr>
+          <w:lang w:val="fr-CH"/>
+        </w:rPr>
+      </w:pPr>
+      <w:r>
+        <w:rPr>
+          <w:noProof/>
+        </w:rPr>
+        <w:pict>
+          <v:shape id="_x0000_s1027" type="#_x0000_t75" style="position:absolute;left:0;text-align:left;margin-left:249.3pt;margin-top:.85pt;width:221.45pt;height:370.85pt;z-index:251669504;mso-position-horizontal-relative:text;mso-position-vertical-relative:text;mso-width-relative:page;mso-height-relative:page">
+            <v:imagedata r:id="rId14" o:title="collection_runner_run_options"/>
+            <w10:wrap type="square"/>
+          </v:shape>
+        </w:pict>
+      </w:r>
+      <w:r>
+        <w:rPr>
+          <w:lang w:val="fr-CH"/>
+        </w:rPr>
+        <w:t xml:space="preserve">Le collection </w:t>
+      </w:r>
+      <w:proofErr w:type="spellStart"/>
+      <w:r>
+        <w:rPr>
+          <w:lang w:val="fr-CH"/>
+        </w:rPr>
+        <w:t>runner</w:t>
+      </w:r>
+      <w:proofErr w:type="spellEnd"/>
+      <w:r>
+        <w:rPr>
+          <w:lang w:val="fr-CH"/>
+        </w:rPr>
+        <w:t xml:space="preserve"> devrait s'ouvrir. Vous pourrez configurer dans cet interface plusieurs options. Vérifiez que l'environnement sélectionner est correct. Vous pouvez ensuite appuyez sur le bouton bleu "</w:t>
+      </w:r>
+      <w:proofErr w:type="spellStart"/>
+      <w:r>
+        <w:rPr>
+          <w:lang w:val="fr-CH"/>
+        </w:rPr>
+        <w:t>Run</w:t>
+      </w:r>
+      <w:proofErr w:type="spellEnd"/>
+      <w:r>
+        <w:rPr>
+          <w:lang w:val="fr-CH"/>
+        </w:rPr>
+        <w:t xml:space="preserve"> </w:t>
+      </w:r>
+      <w:proofErr w:type="spellStart"/>
+      <w:r>
+        <w:rPr>
+          <w:lang w:val="fr-CH"/>
+        </w:rPr>
+        <w:t>Runscape</w:t>
+      </w:r>
+      <w:proofErr w:type="spellEnd"/>
+      <w:r>
+        <w:rPr>
+          <w:lang w:val="fr-CH"/>
+        </w:rPr>
+        <w:t xml:space="preserve"> API" pour lancer les tests de la collection.</w:t>
+      </w:r>
     </w:p>
     <w:sectPr>
-      <w:headerReference w:type="default" r:id="rId12"/>
-      <w:footerReference w:type="default" r:id="rId13"/>
+      <w:headerReference w:type="default" r:id="rId15"/>
+      <w:footerReference w:type="default" r:id="rId16"/>
       <w:pgSz w:w="12240" w:h="15840"/>
       <w:pgMar w:top="1417" w:right="1417" w:bottom="1417" w:left="1417" w:header="708" w:footer="708" w:gutter="0"/>
       <w:cols w:space="708"/>
@@ -1015,7 +1401,7 @@
       <w:rPr>
         <w:noProof/>
       </w:rPr>
-      <w:t>3</w:t>
+      <w:t>4</w:t>
     </w:r>
     <w:r>
       <w:fldChar w:fldCharType="end"/>
@@ -1023,24 +1409,14 @@
     <w:r>
       <w:t>-</w:t>
     </w:r>
-    <w:r>
-      <w:fldChar w:fldCharType="begin"/>
-    </w:r>
-    <w:r>
-      <w:instrText xml:space="preserve"> NUMPAGES   \* MERGEFORMAT </w:instrText>
-    </w:r>
-    <w:r>
-      <w:fldChar w:fldCharType="separate"/>
-    </w:r>
-    <w:r>
-      <w:rPr>
-        <w:noProof/>
-      </w:rPr>
-      <w:t>3</w:t>
-    </w:r>
-    <w:r>
-      <w:fldChar w:fldCharType="end"/>
-    </w:r>
+    <w:fldSimple w:instr=" NUMPAGES   \* MERGEFORMAT ">
+      <w:r>
+        <w:rPr>
+          <w:noProof/>
+        </w:rPr>
+        <w:t>4</w:t>
+      </w:r>
+    </w:fldSimple>
     <w:r>
       <w:ptab w:relativeTo="margin" w:alignment="right" w:leader="none"/>
     </w:r>
@@ -1057,7 +1433,7 @@
       <w:rPr>
         <w:noProof/>
       </w:rPr>
-      <w:t>21 mai 2019</w:t>
+      <w:t>22 May 2019</w:t>
     </w:r>
     <w:r>
       <w:fldChar w:fldCharType="end"/>
@@ -1112,7 +1488,7 @@
     <w:r>
       <w:rPr>
         <w:noProof/>
-        <w:lang w:eastAsia="fr-CH"/>
+        <w:lang w:val="fr-CH" w:eastAsia="fr-CH"/>
       </w:rPr>
       <w:drawing>
         <wp:anchor distT="0" distB="0" distL="114300" distR="114300" simplePos="0" relativeHeight="251659264" behindDoc="0" locked="0" layoutInCell="0" allowOverlap="1">
@@ -1604,7 +1980,10 @@
   <w:style w:type="paragraph" w:default="1" w:styleId="Normal">
     <w:name w:val="Normal"/>
     <w:qFormat/>
-    <w:rsid w:val="00B66CB6"/>
+    <w:rsid w:val="00371985"/>
+    <w:pPr>
+      <w:jc w:val="both"/>
+    </w:pPr>
   </w:style>
   <w:style w:type="paragraph" w:styleId="Titre1">
     <w:name w:val="heading 1"/>
@@ -2532,7 +2911,7 @@
 </file>
 
 <file path=customXml/itemProps1.xml><?xml version="1.0" encoding="utf-8"?>
-<ds:datastoreItem xmlns:ds="http://schemas.openxmlformats.org/officeDocument/2006/customXml" ds:itemID="{D0451341-003B-4741-A194-953772425B62}">
+<ds:datastoreItem xmlns:ds="http://schemas.openxmlformats.org/officeDocument/2006/customXml" ds:itemID="{D06BCE60-2411-4C52-BE45-671048837A62}">
   <ds:schemaRefs>
     <ds:schemaRef ds:uri="http://schemas.openxmlformats.org/officeDocument/2006/bibliography"/>
   </ds:schemaRefs>

</xml_diff>

<commit_message>
Added way to pass parameter to pages constructor functions, Added POC for pace calculation
</commit_message>
<xml_diff>
--- a/Documentation/annexes/PHILIBERT_ConfigPostman.docx
+++ b/Documentation/annexes/PHILIBERT_ConfigPostman.docx
@@ -831,7 +831,6 @@
           <w:lang w:val="fr-CH"/>
         </w:rPr>
       </w:pPr>
-      <w:bookmarkStart w:id="0" w:name="_GoBack"/>
       <w:r>
         <w:rPr>
           <w:lang w:val="fr-CH"/>
@@ -839,7 +838,6 @@
         <w:br w:type="page"/>
       </w:r>
     </w:p>
-    <w:bookmarkEnd w:id="0"/>
     <w:p>
       <w:pPr>
         <w:rPr>
@@ -1339,9 +1337,444 @@
         <w:t xml:space="preserve"> API" pour lancer les tests de la collection.</w:t>
       </w:r>
     </w:p>
+    <w:p>
+      <w:pPr>
+        <w:jc w:val="left"/>
+        <w:rPr>
+          <w:lang w:val="fr-CH"/>
+        </w:rPr>
+      </w:pPr>
+      <w:r>
+        <w:rPr>
+          <w:lang w:val="fr-CH"/>
+        </w:rPr>
+        <w:br w:type="page"/>
+      </w:r>
+    </w:p>
+    <w:p>
+      <w:pPr>
+        <w:pStyle w:val="Titre1"/>
+        <w:rPr>
+          <w:lang w:val="fr-CH"/>
+        </w:rPr>
+      </w:pPr>
+      <w:r>
+        <w:rPr>
+          <w:lang w:val="fr-CH"/>
+        </w:rPr>
+        <w:lastRenderedPageBreak/>
+        <w:t>Ajout de fichier aux requêtes</w:t>
+      </w:r>
+    </w:p>
+    <w:p>
+      <w:pPr>
+        <w:rPr>
+          <w:lang w:val="fr-CH"/>
+        </w:rPr>
+      </w:pPr>
+      <w:r>
+        <w:rPr>
+          <w:noProof/>
+        </w:rPr>
+        <w:pict>
+          <v:shape id="_x0000_s1028" type="#_x0000_t75" style="position:absolute;left:0;text-align:left;margin-left:.1pt;margin-top:32.95pt;width:470.15pt;height:140.25pt;z-index:251671552;mso-position-horizontal:absolute;mso-position-horizontal-relative:text;mso-position-vertical:absolute;mso-position-vertical-relative:text;mso-width-relative:page;mso-height-relative:page">
+            <v:imagedata r:id="rId15" o:title="file"/>
+            <w10:wrap type="topAndBottom"/>
+          </v:shape>
+        </w:pict>
+      </w:r>
+      <w:r>
+        <w:rPr>
+          <w:lang w:val="fr-CH"/>
+        </w:rPr>
+        <w:t>Il est possible d'ajouter des fichiers aux requêtes, pour ce faire, sélectionner une requête ou le body est de type form-data. Changez le type de champs en "File"</w:t>
+      </w:r>
+    </w:p>
+    <w:p>
+      <w:pPr>
+        <w:rPr>
+          <w:lang w:val="fr-CH"/>
+        </w:rPr>
+      </w:pPr>
+    </w:p>
+    <w:p>
+      <w:pPr>
+        <w:rPr>
+          <w:lang w:val="fr-CH"/>
+        </w:rPr>
+      </w:pPr>
+      <w:r>
+        <w:rPr>
+          <w:lang w:val="fr-CH"/>
+        </w:rPr>
+        <w:t xml:space="preserve">Vous pouvez ensuite sélectionner un fichier à l'aide du bouton </w:t>
+      </w:r>
+      <w:r>
+        <w:rPr>
+          <w:lang w:val="fr-CH"/>
+        </w:rPr>
+        <w:pict>
+          <v:shape id="_x0000_i1029" type="#_x0000_t75" style="width:44.5pt;height:13.5pt">
+            <v:imagedata r:id="rId16" o:title="selectFile"/>
+          </v:shape>
+        </w:pict>
+      </w:r>
+      <w:r>
+        <w:rPr>
+          <w:lang w:val="fr-CH"/>
+        </w:rPr>
+        <w:t xml:space="preserve"> se trouvant dans la colonne "value".</w:t>
+      </w:r>
+    </w:p>
+    <w:p>
+      <w:pPr>
+        <w:pStyle w:val="Titre1"/>
+        <w:rPr>
+          <w:lang w:val="fr-CH"/>
+        </w:rPr>
+      </w:pPr>
+      <w:r>
+        <w:rPr>
+          <w:lang w:val="fr-CH"/>
+        </w:rPr>
+        <w:t>Variables</w:t>
+      </w:r>
+    </w:p>
+    <w:p>
+      <w:pPr>
+        <w:rPr>
+          <w:lang w:val="fr-CH"/>
+        </w:rPr>
+      </w:pPr>
+      <w:r>
+        <w:rPr>
+          <w:lang w:val="fr-CH"/>
+        </w:rPr>
+        <w:t>Les valeurs nécessaires pour le bon fonctionnement des tests sont :</w:t>
+      </w:r>
+      <w:bookmarkStart w:id="0" w:name="_GoBack"/>
+      <w:bookmarkEnd w:id="0"/>
+    </w:p>
+    <w:tbl>
+      <w:tblPr>
+        <w:tblStyle w:val="TableauGrille4-Accentuation1"/>
+        <w:tblW w:w="0" w:type="auto"/>
+        <w:tblLook w:val="04A0" w:firstRow="1" w:lastRow="0" w:firstColumn="1" w:lastColumn="0" w:noHBand="0" w:noVBand="1"/>
+      </w:tblPr>
+      <w:tblGrid>
+        <w:gridCol w:w="4698"/>
+        <w:gridCol w:w="4698"/>
+      </w:tblGrid>
+      <w:tr>
+        <w:trPr>
+          <w:cnfStyle w:val="100000000000" w:firstRow="1" w:lastRow="0" w:firstColumn="0" w:lastColumn="0" w:oddVBand="0" w:evenVBand="0" w:oddHBand="0" w:evenHBand="0" w:firstRowFirstColumn="0" w:firstRowLastColumn="0" w:lastRowFirstColumn="0" w:lastRowLastColumn="0"/>
+        </w:trPr>
+        <w:tc>
+          <w:tcPr>
+            <w:cnfStyle w:val="001000000000" w:firstRow="0" w:lastRow="0" w:firstColumn="1" w:lastColumn="0" w:oddVBand="0" w:evenVBand="0" w:oddHBand="0" w:evenHBand="0" w:firstRowFirstColumn="0" w:firstRowLastColumn="0" w:lastRowFirstColumn="0" w:lastRowLastColumn="0"/>
+            <w:tcW w:w="4698" w:type="dxa"/>
+          </w:tcPr>
+          <w:p>
+            <w:pPr>
+              <w:rPr>
+                <w:lang w:val="fr-CH"/>
+              </w:rPr>
+            </w:pPr>
+            <w:r>
+              <w:rPr>
+                <w:lang w:val="fr-CH"/>
+              </w:rPr>
+              <w:t>Clé</w:t>
+            </w:r>
+          </w:p>
+        </w:tc>
+        <w:tc>
+          <w:tcPr>
+            <w:tcW w:w="4698" w:type="dxa"/>
+          </w:tcPr>
+          <w:p>
+            <w:pPr>
+              <w:cnfStyle w:val="100000000000" w:firstRow="1" w:lastRow="0" w:firstColumn="0" w:lastColumn="0" w:oddVBand="0" w:evenVBand="0" w:oddHBand="0" w:evenHBand="0" w:firstRowFirstColumn="0" w:firstRowLastColumn="0" w:lastRowFirstColumn="0" w:lastRowLastColumn="0"/>
+              <w:rPr>
+                <w:lang w:val="fr-CH"/>
+              </w:rPr>
+            </w:pPr>
+            <w:r>
+              <w:rPr>
+                <w:lang w:val="fr-CH"/>
+              </w:rPr>
+              <w:t>Valeur</w:t>
+            </w:r>
+          </w:p>
+        </w:tc>
+      </w:tr>
+      <w:tr>
+        <w:trPr>
+          <w:cnfStyle w:val="000000100000" w:firstRow="0" w:lastRow="0" w:firstColumn="0" w:lastColumn="0" w:oddVBand="0" w:evenVBand="0" w:oddHBand="1" w:evenHBand="0" w:firstRowFirstColumn="0" w:firstRowLastColumn="0" w:lastRowFirstColumn="0" w:lastRowLastColumn="0"/>
+        </w:trPr>
+        <w:tc>
+          <w:tcPr>
+            <w:cnfStyle w:val="001000000000" w:firstRow="0" w:lastRow="0" w:firstColumn="1" w:lastColumn="0" w:oddVBand="0" w:evenVBand="0" w:oddHBand="0" w:evenHBand="0" w:firstRowFirstColumn="0" w:firstRowLastColumn="0" w:lastRowFirstColumn="0" w:lastRowLastColumn="0"/>
+            <w:tcW w:w="4698" w:type="dxa"/>
+          </w:tcPr>
+          <w:p>
+            <w:proofErr w:type="spellStart"/>
+            <w:r>
+              <w:t>url</w:t>
+            </w:r>
+            <w:proofErr w:type="spellEnd"/>
+          </w:p>
+        </w:tc>
+        <w:tc>
+          <w:tcPr>
+            <w:tcW w:w="4698" w:type="dxa"/>
+          </w:tcPr>
+          <w:p>
+            <w:pPr>
+              <w:cnfStyle w:val="000000100000" w:firstRow="0" w:lastRow="0" w:firstColumn="0" w:lastColumn="0" w:oddVBand="0" w:evenVBand="0" w:oddHBand="1" w:evenHBand="0" w:firstRowFirstColumn="0" w:firstRowLastColumn="0" w:lastRowFirstColumn="0" w:lastRowLastColumn="0"/>
+            </w:pPr>
+            <w:r>
+              <w:t>54.177.51.154</w:t>
+            </w:r>
+          </w:p>
+        </w:tc>
+      </w:tr>
+      <w:tr>
+        <w:tc>
+          <w:tcPr>
+            <w:cnfStyle w:val="001000000000" w:firstRow="0" w:lastRow="0" w:firstColumn="1" w:lastColumn="0" w:oddVBand="0" w:evenVBand="0" w:oddHBand="0" w:evenHBand="0" w:firstRowFirstColumn="0" w:firstRowLastColumn="0" w:lastRowFirstColumn="0" w:lastRowLastColumn="0"/>
+            <w:tcW w:w="4698" w:type="dxa"/>
+          </w:tcPr>
+          <w:p>
+            <w:pPr>
+              <w:rPr>
+                <w:lang w:val="fr-CH"/>
+              </w:rPr>
+            </w:pPr>
+            <w:proofErr w:type="spellStart"/>
+            <w:r>
+              <w:t>switzerlandId</w:t>
+            </w:r>
+            <w:proofErr w:type="spellEnd"/>
+          </w:p>
+        </w:tc>
+        <w:tc>
+          <w:tcPr>
+            <w:tcW w:w="4698" w:type="dxa"/>
+          </w:tcPr>
+          <w:p>
+            <w:pPr>
+              <w:cnfStyle w:val="000000000000" w:firstRow="0" w:lastRow="0" w:firstColumn="0" w:lastColumn="0" w:oddVBand="0" w:evenVBand="0" w:oddHBand="0" w:evenHBand="0" w:firstRowFirstColumn="0" w:firstRowLastColumn="0" w:lastRowFirstColumn="0" w:lastRowLastColumn="0"/>
+            </w:pPr>
+            <w:r>
+              <w:t>3f8c6</w:t>
+            </w:r>
+            <w:r>
+              <w:t>626-7b96-11e9-8f4c-061afae0a558</w:t>
+            </w:r>
+          </w:p>
+        </w:tc>
+      </w:tr>
+      <w:tr>
+        <w:trPr>
+          <w:cnfStyle w:val="000000100000" w:firstRow="0" w:lastRow="0" w:firstColumn="0" w:lastColumn="0" w:oddVBand="0" w:evenVBand="0" w:oddHBand="1" w:evenHBand="0" w:firstRowFirstColumn="0" w:firstRowLastColumn="0" w:lastRowFirstColumn="0" w:lastRowLastColumn="0"/>
+        </w:trPr>
+        <w:tc>
+          <w:tcPr>
+            <w:cnfStyle w:val="001000000000" w:firstRow="0" w:lastRow="0" w:firstColumn="1" w:lastColumn="0" w:oddVBand="0" w:evenVBand="0" w:oddHBand="0" w:evenHBand="0" w:firstRowFirstColumn="0" w:firstRowLastColumn="0" w:lastRowFirstColumn="0" w:lastRowLastColumn="0"/>
+            <w:tcW w:w="4698" w:type="dxa"/>
+          </w:tcPr>
+          <w:p>
+            <w:pPr>
+              <w:rPr>
+                <w:lang w:val="fr-CH"/>
+              </w:rPr>
+            </w:pPr>
+            <w:proofErr w:type="spellStart"/>
+            <w:r>
+              <w:t>adminToken</w:t>
+            </w:r>
+            <w:proofErr w:type="spellEnd"/>
+          </w:p>
+        </w:tc>
+        <w:tc>
+          <w:tcPr>
+            <w:tcW w:w="4698" w:type="dxa"/>
+          </w:tcPr>
+          <w:p>
+            <w:pPr>
+              <w:cnfStyle w:val="000000100000" w:firstRow="0" w:lastRow="0" w:firstColumn="0" w:lastColumn="0" w:oddVBand="0" w:evenVBand="0" w:oddHBand="1" w:evenHBand="0" w:firstRowFirstColumn="0" w:firstRowLastColumn="0" w:lastRowFirstColumn="0" w:lastRowLastColumn="0"/>
+            </w:pPr>
+            <w:r>
+              <w:t>1aa7</w:t>
+            </w:r>
+            <w:r>
+              <w:t>a1b6a42282f0c85edd1e389778b6</w:t>
+            </w:r>
+          </w:p>
+        </w:tc>
+      </w:tr>
+      <w:tr>
+        <w:tc>
+          <w:tcPr>
+            <w:cnfStyle w:val="001000000000" w:firstRow="0" w:lastRow="0" w:firstColumn="1" w:lastColumn="0" w:oddVBand="0" w:evenVBand="0" w:oddHBand="0" w:evenHBand="0" w:firstRowFirstColumn="0" w:firstRowLastColumn="0" w:lastRowFirstColumn="0" w:lastRowLastColumn="0"/>
+            <w:tcW w:w="4698" w:type="dxa"/>
+          </w:tcPr>
+          <w:p>
+            <w:pPr>
+              <w:rPr>
+                <w:lang w:val="fr-CH"/>
+              </w:rPr>
+            </w:pPr>
+            <w:proofErr w:type="spellStart"/>
+            <w:r>
+              <w:t>userId</w:t>
+            </w:r>
+            <w:proofErr w:type="spellEnd"/>
+          </w:p>
+        </w:tc>
+        <w:tc>
+          <w:tcPr>
+            <w:tcW w:w="4698" w:type="dxa"/>
+          </w:tcPr>
+          <w:p>
+            <w:pPr>
+              <w:cnfStyle w:val="000000000000" w:firstRow="0" w:lastRow="0" w:firstColumn="0" w:lastColumn="0" w:oddVBand="0" w:evenVBand="0" w:oddHBand="0" w:evenHBand="0" w:firstRowFirstColumn="0" w:firstRowLastColumn="0" w:lastRowFirstColumn="0" w:lastRowLastColumn="0"/>
+            </w:pPr>
+            <w:r>
+              <w:t>39edb</w:t>
+            </w:r>
+            <w:r>
+              <w:t>e11-7252-4632-a989-b863d20378af</w:t>
+            </w:r>
+          </w:p>
+        </w:tc>
+      </w:tr>
+      <w:tr>
+        <w:trPr>
+          <w:cnfStyle w:val="000000100000" w:firstRow="0" w:lastRow="0" w:firstColumn="0" w:lastColumn="0" w:oddVBand="0" w:evenVBand="0" w:oddHBand="1" w:evenHBand="0" w:firstRowFirstColumn="0" w:firstRowLastColumn="0" w:lastRowFirstColumn="0" w:lastRowLastColumn="0"/>
+        </w:trPr>
+        <w:tc>
+          <w:tcPr>
+            <w:cnfStyle w:val="001000000000" w:firstRow="0" w:lastRow="0" w:firstColumn="1" w:lastColumn="0" w:oddVBand="0" w:evenVBand="0" w:oddHBand="0" w:evenHBand="0" w:firstRowFirstColumn="0" w:firstRowLastColumn="0" w:lastRowFirstColumn="0" w:lastRowLastColumn="0"/>
+            <w:tcW w:w="4698" w:type="dxa"/>
+          </w:tcPr>
+          <w:p>
+            <w:pPr>
+              <w:rPr>
+                <w:lang w:val="fr-CH"/>
+              </w:rPr>
+            </w:pPr>
+            <w:proofErr w:type="spellStart"/>
+            <w:r>
+              <w:t>userToken</w:t>
+            </w:r>
+            <w:proofErr w:type="spellEnd"/>
+          </w:p>
+        </w:tc>
+        <w:tc>
+          <w:tcPr>
+            <w:tcW w:w="4698" w:type="dxa"/>
+          </w:tcPr>
+          <w:p>
+            <w:pPr>
+              <w:cnfStyle w:val="000000100000" w:firstRow="0" w:lastRow="0" w:firstColumn="0" w:lastColumn="0" w:oddVBand="0" w:evenVBand="0" w:oddHBand="1" w:evenHBand="0" w:firstRowFirstColumn="0" w:firstRowLastColumn="0" w:lastRowFirstColumn="0" w:lastRowLastColumn="0"/>
+            </w:pPr>
+            <w:r>
+              <w:t>1</w:t>
+            </w:r>
+            <w:r>
+              <w:t>aa7a1b6a42282f0c85edd1e389778b6</w:t>
+            </w:r>
+          </w:p>
+        </w:tc>
+      </w:tr>
+      <w:tr>
+        <w:tc>
+          <w:tcPr>
+            <w:cnfStyle w:val="001000000000" w:firstRow="0" w:lastRow="0" w:firstColumn="1" w:lastColumn="0" w:oddVBand="0" w:evenVBand="0" w:oddHBand="0" w:evenHBand="0" w:firstRowFirstColumn="0" w:firstRowLastColumn="0" w:lastRowFirstColumn="0" w:lastRowLastColumn="0"/>
+            <w:tcW w:w="4698" w:type="dxa"/>
+          </w:tcPr>
+          <w:p>
+            <w:pPr>
+              <w:rPr>
+                <w:lang w:val="fr-CH"/>
+              </w:rPr>
+            </w:pPr>
+            <w:proofErr w:type="spellStart"/>
+            <w:r>
+              <w:t>activityTypeId</w:t>
+            </w:r>
+            <w:proofErr w:type="spellEnd"/>
+          </w:p>
+        </w:tc>
+        <w:tc>
+          <w:tcPr>
+            <w:tcW w:w="4698" w:type="dxa"/>
+          </w:tcPr>
+          <w:p>
+            <w:pPr>
+              <w:cnfStyle w:val="000000000000" w:firstRow="0" w:lastRow="0" w:firstColumn="0" w:lastColumn="0" w:oddVBand="0" w:evenVBand="0" w:oddHBand="0" w:evenHBand="0" w:firstRowFirstColumn="0" w:firstRowLastColumn="0" w:lastRowFirstColumn="0" w:lastRowLastColumn="0"/>
+            </w:pPr>
+            <w:r>
+              <w:t>04904a04-b10b-495c-b050-c</w:t>
+            </w:r>
+            <w:r>
+              <w:t>d887a17ae72</w:t>
+            </w:r>
+          </w:p>
+        </w:tc>
+      </w:tr>
+      <w:tr>
+        <w:trPr>
+          <w:cnfStyle w:val="000000100000" w:firstRow="0" w:lastRow="0" w:firstColumn="0" w:lastColumn="0" w:oddVBand="0" w:evenVBand="0" w:oddHBand="1" w:evenHBand="0" w:firstRowFirstColumn="0" w:firstRowLastColumn="0" w:lastRowFirstColumn="0" w:lastRowLastColumn="0"/>
+        </w:trPr>
+        <w:tc>
+          <w:tcPr>
+            <w:cnfStyle w:val="001000000000" w:firstRow="0" w:lastRow="0" w:firstColumn="1" w:lastColumn="0" w:oddVBand="0" w:evenVBand="0" w:oddHBand="0" w:evenHBand="0" w:firstRowFirstColumn="0" w:firstRowLastColumn="0" w:lastRowFirstColumn="0" w:lastRowLastColumn="0"/>
+            <w:tcW w:w="4698" w:type="dxa"/>
+          </w:tcPr>
+          <w:p>
+            <w:pPr>
+              <w:rPr>
+                <w:lang w:val="fr-CH"/>
+              </w:rPr>
+            </w:pPr>
+            <w:proofErr w:type="spellStart"/>
+            <w:r>
+              <w:t>placeId</w:t>
+            </w:r>
+            <w:proofErr w:type="spellEnd"/>
+          </w:p>
+        </w:tc>
+        <w:tc>
+          <w:tcPr>
+            <w:tcW w:w="4698" w:type="dxa"/>
+          </w:tcPr>
+          <w:p>
+            <w:pPr>
+              <w:cnfStyle w:val="000000100000" w:firstRow="0" w:lastRow="0" w:firstColumn="0" w:lastColumn="0" w:oddVBand="0" w:evenVBand="0" w:oddHBand="1" w:evenHBand="0" w:firstRowFirstColumn="0" w:firstRowLastColumn="0" w:lastRowFirstColumn="0" w:lastRowLastColumn="0"/>
+            </w:pPr>
+            <w:r>
+              <w:t>3f964</w:t>
+            </w:r>
+            <w:r>
+              <w:t>82c-7b96-11e9-8f4c-061afae0a558</w:t>
+            </w:r>
+          </w:p>
+        </w:tc>
+      </w:tr>
+    </w:tbl>
+    <w:p>
+      <w:pPr>
+        <w:rPr>
+          <w:lang w:val="fr-CH"/>
+        </w:rPr>
+      </w:pPr>
+    </w:p>
     <w:sectPr>
-      <w:headerReference w:type="default" r:id="rId15"/>
-      <w:footerReference w:type="default" r:id="rId16"/>
+      <w:headerReference w:type="default" r:id="rId17"/>
+      <w:footerReference w:type="default" r:id="rId18"/>
       <w:pgSz w:w="12240" w:h="15840"/>
       <w:pgMar w:top="1417" w:right="1417" w:bottom="1417" w:left="1417" w:header="708" w:footer="708" w:gutter="0"/>
       <w:cols w:space="708"/>
@@ -1409,14 +1842,27 @@
     <w:r>
       <w:t>-</w:t>
     </w:r>
-    <w:fldSimple w:instr=" NUMPAGES   \* MERGEFORMAT ">
-      <w:r>
-        <w:rPr>
-          <w:noProof/>
-        </w:rPr>
-        <w:t>4</w:t>
-      </w:r>
-    </w:fldSimple>
+    <w:r>
+      <w:fldChar w:fldCharType="begin"/>
+    </w:r>
+    <w:r>
+      <w:instrText xml:space="preserve"> NUMPAGES   \* MERGEFORMAT </w:instrText>
+    </w:r>
+    <w:r>
+      <w:fldChar w:fldCharType="separate"/>
+    </w:r>
+    <w:r>
+      <w:rPr>
+        <w:noProof/>
+      </w:rPr>
+      <w:t>5</w:t>
+    </w:r>
+    <w:r>
+      <w:rPr>
+        <w:noProof/>
+      </w:rPr>
+      <w:fldChar w:fldCharType="end"/>
+    </w:r>
     <w:r>
       <w:ptab w:relativeTo="margin" w:alignment="right" w:leader="none"/>
     </w:r>
@@ -2642,6 +3088,101 @@
       <w:outlineLvl w:val="9"/>
     </w:pPr>
   </w:style>
+  <w:style w:type="table" w:styleId="Grilledutableau">
+    <w:name w:val="Table Grid"/>
+    <w:basedOn w:val="TableauNormal"/>
+    <w:uiPriority w:val="39"/>
+    <w:rsid w:val="0086060B"/>
+    <w:pPr>
+      <w:spacing w:before="0" w:after="0" w:line="240" w:lineRule="auto"/>
+    </w:pPr>
+    <w:tblPr>
+      <w:tblBorders>
+        <w:top w:val="single" w:sz="4" w:space="0" w:color="auto"/>
+        <w:left w:val="single" w:sz="4" w:space="0" w:color="auto"/>
+        <w:bottom w:val="single" w:sz="4" w:space="0" w:color="auto"/>
+        <w:right w:val="single" w:sz="4" w:space="0" w:color="auto"/>
+        <w:insideH w:val="single" w:sz="4" w:space="0" w:color="auto"/>
+        <w:insideV w:val="single" w:sz="4" w:space="0" w:color="auto"/>
+      </w:tblBorders>
+    </w:tblPr>
+  </w:style>
+  <w:style w:type="table" w:styleId="TableauGrille4-Accentuation1">
+    <w:name w:val="Grid Table 4 Accent 1"/>
+    <w:basedOn w:val="TableauNormal"/>
+    <w:uiPriority w:val="49"/>
+    <w:rsid w:val="0086060B"/>
+    <w:pPr>
+      <w:spacing w:after="0" w:line="240" w:lineRule="auto"/>
+    </w:pPr>
+    <w:tblPr>
+      <w:tblStyleRowBandSize w:val="1"/>
+      <w:tblStyleColBandSize w:val="1"/>
+      <w:tblBorders>
+        <w:top w:val="single" w:sz="4" w:space="0" w:color="F1937A" w:themeColor="accent1" w:themeTint="99"/>
+        <w:left w:val="single" w:sz="4" w:space="0" w:color="F1937A" w:themeColor="accent1" w:themeTint="99"/>
+        <w:bottom w:val="single" w:sz="4" w:space="0" w:color="F1937A" w:themeColor="accent1" w:themeTint="99"/>
+        <w:right w:val="single" w:sz="4" w:space="0" w:color="F1937A" w:themeColor="accent1" w:themeTint="99"/>
+        <w:insideH w:val="single" w:sz="4" w:space="0" w:color="F1937A" w:themeColor="accent1" w:themeTint="99"/>
+        <w:insideV w:val="single" w:sz="4" w:space="0" w:color="F1937A" w:themeColor="accent1" w:themeTint="99"/>
+      </w:tblBorders>
+    </w:tblPr>
+    <w:tblStylePr w:type="firstRow">
+      <w:rPr>
+        <w:b/>
+        <w:bCs/>
+        <w:color w:val="FFFFFF" w:themeColor="background1"/>
+      </w:rPr>
+      <w:tblPr/>
+      <w:tcPr>
+        <w:tcBorders>
+          <w:top w:val="single" w:sz="4" w:space="0" w:color="E84C22" w:themeColor="accent1"/>
+          <w:left w:val="single" w:sz="4" w:space="0" w:color="E84C22" w:themeColor="accent1"/>
+          <w:bottom w:val="single" w:sz="4" w:space="0" w:color="E84C22" w:themeColor="accent1"/>
+          <w:right w:val="single" w:sz="4" w:space="0" w:color="E84C22" w:themeColor="accent1"/>
+          <w:insideH w:val="nil"/>
+          <w:insideV w:val="nil"/>
+        </w:tcBorders>
+        <w:shd w:val="clear" w:color="auto" w:fill="E84C22" w:themeFill="accent1"/>
+      </w:tcPr>
+    </w:tblStylePr>
+    <w:tblStylePr w:type="lastRow">
+      <w:rPr>
+        <w:b/>
+        <w:bCs/>
+      </w:rPr>
+      <w:tblPr/>
+      <w:tcPr>
+        <w:tcBorders>
+          <w:top w:val="double" w:sz="4" w:space="0" w:color="E84C22" w:themeColor="accent1"/>
+        </w:tcBorders>
+      </w:tcPr>
+    </w:tblStylePr>
+    <w:tblStylePr w:type="firstCol">
+      <w:rPr>
+        <w:b/>
+        <w:bCs/>
+      </w:rPr>
+    </w:tblStylePr>
+    <w:tblStylePr w:type="lastCol">
+      <w:rPr>
+        <w:b/>
+        <w:bCs/>
+      </w:rPr>
+    </w:tblStylePr>
+    <w:tblStylePr w:type="band1Vert">
+      <w:tblPr/>
+      <w:tcPr>
+        <w:shd w:val="clear" w:color="auto" w:fill="FADAD2" w:themeFill="accent1" w:themeFillTint="33"/>
+      </w:tcPr>
+    </w:tblStylePr>
+    <w:tblStylePr w:type="band1Horz">
+      <w:tblPr/>
+      <w:tcPr>
+        <w:shd w:val="clear" w:color="auto" w:fill="FADAD2" w:themeFill="accent1" w:themeFillTint="33"/>
+      </w:tcPr>
+    </w:tblStylePr>
+  </w:style>
 </w:styles>
 </file>
 
@@ -2911,7 +3452,7 @@
 </file>
 
 <file path=customXml/itemProps1.xml><?xml version="1.0" encoding="utf-8"?>
-<ds:datastoreItem xmlns:ds="http://schemas.openxmlformats.org/officeDocument/2006/customXml" ds:itemID="{D06BCE60-2411-4C52-BE45-671048837A62}">
+<ds:datastoreItem xmlns:ds="http://schemas.openxmlformats.org/officeDocument/2006/customXml" ds:itemID="{8F7265DA-72B0-4E24-9E1D-1ECF294A11C2}">
   <ds:schemaRefs>
     <ds:schemaRef ds:uri="http://schemas.openxmlformats.org/officeDocument/2006/bibliography"/>
   </ds:schemaRefs>

</xml_diff>

<commit_message>
Worked on final docs
</commit_message>
<xml_diff>
--- a/Documentation/annexes/PHILIBERT_ConfigPostman.docx
+++ b/Documentation/annexes/PHILIBERT_ConfigPostman.docx
@@ -506,7 +506,19 @@
                               <w:jc w:val="center"/>
                             </w:pPr>
                             <w:r>
-                              <w:t>17 mai 2019</w:t>
+                              <w:t>05</w:t>
+                            </w:r>
+                            <w:r>
+                              <w:t xml:space="preserve"> </w:t>
+                            </w:r>
+                            <w:r>
+                              <w:rPr>
+                                <w:lang w:val="fr-CH"/>
+                              </w:rPr>
+                              <w:t>juin</w:t>
+                            </w:r>
+                            <w:r>
+                              <w:t xml:space="preserve"> 2019</w:t>
                             </w:r>
                           </w:p>
                         </w:txbxContent>
@@ -528,6 +540,10 @@
           </mc:Choice>
           <mc:Fallback>
             <w:pict>
+              <v:shapetype id="_x0000_t202" coordsize="21600,21600" o:spt="202" path="m,l,21600r21600,l21600,xe">
+                <v:stroke joinstyle="miter"/>
+                <v:path gradientshapeok="t" o:connecttype="rect"/>
+              </v:shapetype>
               <v:shape id="Zone de texte 11" o:spid="_x0000_s1027" type="#_x0000_t202" style="position:absolute;left:0;text-align:left;margin-left:170.3pt;margin-top:272.6pt;width:119.25pt;height:1in;z-index:251659264;visibility:visible;mso-wrap-style:square;mso-width-percent:0;mso-height-percent:0;mso-wrap-distance-left:9pt;mso-wrap-distance-top:0;mso-wrap-distance-right:9pt;mso-wrap-distance-bottom:0;mso-position-horizontal:absolute;mso-position-horizontal-relative:text;mso-position-vertical:absolute;mso-position-vertical-relative:text;mso-width-percent:0;mso-height-percent:0;mso-width-relative:page;mso-height-relative:page;v-text-anchor:top" o:gfxdata="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" filled="f" stroked="f">
                 <v:textbox>
                   <w:txbxContent>
@@ -555,7 +571,19 @@
                         <w:jc w:val="center"/>
                       </w:pPr>
                       <w:r>
-                        <w:t>17 mai 2019</w:t>
+                        <w:t>05</w:t>
+                      </w:r>
+                      <w:r>
+                        <w:t xml:space="preserve"> </w:t>
+                      </w:r>
+                      <w:r>
+                        <w:rPr>
+                          <w:lang w:val="fr-CH"/>
+                        </w:rPr>
+                        <w:t>juin</w:t>
+                      </w:r>
+                      <w:r>
+                        <w:t xml:space="preserve"> 2019</w:t>
                       </w:r>
                     </w:p>
                   </w:txbxContent>
@@ -571,6 +599,8 @@
         </w:rPr>
         <w:br w:type="page"/>
       </w:r>
+      <w:bookmarkStart w:id="0" w:name="_GoBack"/>
+      <w:bookmarkEnd w:id="0"/>
     </w:p>
     <w:p>
       <w:pPr>
@@ -1414,7 +1444,7 @@
           <w:lang w:val="fr-CH"/>
         </w:rPr>
         <w:pict>
-          <v:shape id="_x0000_i1029" type="#_x0000_t75" style="width:44.5pt;height:13.5pt">
+          <v:shape id="_x0000_i1025" type="#_x0000_t75" style="width:44.25pt;height:13.5pt">
             <v:imagedata r:id="rId16" o:title="selectFile"/>
           </v:shape>
         </w:pict>
@@ -1452,8 +1482,6 @@
         </w:rPr>
         <w:t>Les valeurs nécessaires pour le bon fonctionnement des tests sont :</w:t>
       </w:r>
-      <w:bookmarkStart w:id="0" w:name="_GoBack"/>
-      <w:bookmarkEnd w:id="0"/>
     </w:p>
     <w:tbl>
       <w:tblPr>
@@ -1816,8 +1844,13 @@
       <w:pStyle w:val="Pieddepage"/>
     </w:pPr>
     <w:r>
-      <w:t>Alexandre Philibert</w:t>
+      <w:t xml:space="preserve">Alexandre </w:t>
     </w:r>
+    <w:proofErr w:type="spellStart"/>
+    <w:r>
+      <w:t>Philibert</w:t>
+    </w:r>
+    <w:proofErr w:type="spellEnd"/>
     <w:r>
       <w:ptab w:relativeTo="margin" w:alignment="center" w:leader="none"/>
     </w:r>
@@ -1834,7 +1867,7 @@
       <w:rPr>
         <w:noProof/>
       </w:rPr>
-      <w:t>4</w:t>
+      <w:t>5</w:t>
     </w:r>
     <w:r>
       <w:fldChar w:fldCharType="end"/>
@@ -1842,27 +1875,14 @@
     <w:r>
       <w:t>-</w:t>
     </w:r>
-    <w:r>
-      <w:fldChar w:fldCharType="begin"/>
-    </w:r>
-    <w:r>
-      <w:instrText xml:space="preserve"> NUMPAGES   \* MERGEFORMAT </w:instrText>
-    </w:r>
-    <w:r>
-      <w:fldChar w:fldCharType="separate"/>
-    </w:r>
-    <w:r>
-      <w:rPr>
-        <w:noProof/>
-      </w:rPr>
-      <w:t>5</w:t>
-    </w:r>
-    <w:r>
-      <w:rPr>
-        <w:noProof/>
-      </w:rPr>
-      <w:fldChar w:fldCharType="end"/>
-    </w:r>
+    <w:fldSimple w:instr=" NUMPAGES   \* MERGEFORMAT ">
+      <w:r>
+        <w:rPr>
+          <w:noProof/>
+        </w:rPr>
+        <w:t>5</w:t>
+      </w:r>
+    </w:fldSimple>
     <w:r>
       <w:ptab w:relativeTo="margin" w:alignment="right" w:leader="none"/>
     </w:r>
@@ -1879,7 +1899,7 @@
       <w:rPr>
         <w:noProof/>
       </w:rPr>
-      <w:t>22 May 2019</w:t>
+      <w:t>5 June 2019</w:t>
     </w:r>
     <w:r>
       <w:fldChar w:fldCharType="end"/>
@@ -3452,7 +3472,7 @@
 </file>
 
 <file path=customXml/itemProps1.xml><?xml version="1.0" encoding="utf-8"?>
-<ds:datastoreItem xmlns:ds="http://schemas.openxmlformats.org/officeDocument/2006/customXml" ds:itemID="{8F7265DA-72B0-4E24-9E1D-1ECF294A11C2}">
+<ds:datastoreItem xmlns:ds="http://schemas.openxmlformats.org/officeDocument/2006/customXml" ds:itemID="{0BFDF013-1A6B-4565-8C30-34D9E8EB5A9E}">
   <ds:schemaRefs>
     <ds:schemaRef ds:uri="http://schemas.openxmlformats.org/officeDocument/2006/bibliography"/>
   </ds:schemaRefs>

</xml_diff>